<commit_message>
update meage nessus and burp
</commit_message>
<xml_diff>
--- a/backend/api/sources/results/Dell Cloud.docx
+++ b/backend/api/sources/results/Dell Cloud.docx
@@ -1785,7 +1785,7 @@
           <w:rFonts w:ascii="TH Sarabun New" w:hAnsi="TH Sarabun New" w:cs="TH Sarabun New"/>
           <w:color w:val="auto"/>
         </w:rPr>
-        <w:t xml:space="preserve">03 มีนาคม 2565</w:t>
+        <w:t xml:space="preserve">09 มีนาคม 2565</w:t>
       </w:r>
       <w:r>
         <w:rPr>
@@ -3318,7 +3318,7 @@
                     </w:rPr>
                   </w:pPr>
                   <w:r>
-                    <w:t xml:space="preserve">5%</w:t>
+                    <w:t xml:space="preserve">4.76%</w:t>
                   </w:r>
                 </w:p>
               </w:tc>
@@ -3342,7 +3342,7 @@
                   </w:pPr>
                   <w:proofErr w:type="gramStart"/>
                   <w:r>
-                    <w:t xml:space="preserve">12%</w:t>
+                    <w:t xml:space="preserve">11.90%</w:t>
                   </w:r>
                 </w:p>
               </w:tc>
@@ -3366,7 +3366,7 @@
                   </w:pPr>
                   <w:proofErr w:type="gramStart"/>
                   <w:r>
-                    <w:t xml:space="preserve">80%</w:t>
+                    <w:t xml:space="preserve">80.06%</w:t>
                   </w:r>
                 </w:p>
               </w:tc>
@@ -3390,7 +3390,7 @@
                   </w:pPr>
                   <w:proofErr w:type="gramStart"/>
                   <w:r>
-                    <w:t xml:space="preserve">3%</w:t>
+                    <w:t xml:space="preserve">3.27%</w:t>
                   </w:r>
                 </w:p>
               </w:tc>

</xml_diff>

<commit_message>
update nmap to template
</commit_message>
<xml_diff>
--- a/backend/api/sources/results/Dell Cloud.docx
+++ b/backend/api/sources/results/Dell Cloud.docx
@@ -190,7 +190,7 @@
           </mc:Choice>
           <mc:Fallback>
             <w:pict>
-              <v:line w14:anchorId="720AD615" id="Straight Connector 1" o:spid="_x0000_s1026" style="position:absolute;z-index:251659264;visibility:visible;mso-wrap-style:square;mso-width-percent:0;mso-height-percent:0;mso-wrap-distance-left:9pt;mso-wrap-distance-top:-3e-5mm;mso-wrap-distance-right:9pt;mso-wrap-distance-bottom:-3e-5mm;mso-position-horizontal:absolute;mso-position-horizontal-relative:text;mso-position-vertical:absolute;mso-position-vertical-relative:text;mso-width-percent:0;mso-height-percent:0;mso-width-relative:page;mso-height-relative:page" from="2.05pt,8.4pt" to="458.3pt,8.4pt" o:gfxdata="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" strokecolor="#9bbb59 [3206]" strokeweight="4.5pt">
+              <v:line w14:anchorId="3A07AD09" id="Straight Connector 1" o:spid="_x0000_s1026" style="position:absolute;z-index:251659264;visibility:visible;mso-wrap-style:square;mso-width-percent:0;mso-height-percent:0;mso-wrap-distance-left:9pt;mso-wrap-distance-top:-3e-5mm;mso-wrap-distance-right:9pt;mso-wrap-distance-bottom:-3e-5mm;mso-position-horizontal:absolute;mso-position-horizontal-relative:text;mso-position-vertical:absolute;mso-position-vertical-relative:text;mso-width-percent:0;mso-height-percent:0;mso-width-relative:page;mso-height-relative:page" from="2.05pt,8.4pt" to="458.3pt,8.4pt" o:gfxdata="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" strokecolor="#9bbb59 [3206]" strokeweight="4.5pt">
                 <v:stroke linestyle="thickThin"/>
               </v:line>
             </w:pict>
@@ -1784,8 +1784,9 @@
         <w:rPr>
           <w:rFonts w:ascii="TH Sarabun New" w:hAnsi="TH Sarabun New" w:cs="TH Sarabun New"/>
           <w:color w:val="auto"/>
+          <w:highlight w:val="yellow"/>
         </w:rPr>
-        <w:t xml:space="preserve">09 มีนาคม 2565</w:t>
+        <w:t xml:space="preserve">12 มีนาคม 2565</w:t>
       </w:r>
       <w:r>
         <w:rPr>
@@ -24088,7 +24089,7 @@
         </mc:Choice>
         <mc:Fallback>
           <w:pict>
-            <v:line w14:anchorId="6CD0AC43" id="Line 1" o:spid="_x0000_s1026" style="position:absolute;z-index:251654144;visibility:visible;mso-wrap-style:square;mso-width-percent:0;mso-height-percent:0;mso-wrap-distance-left:9pt;mso-wrap-distance-top:0;mso-wrap-distance-right:9pt;mso-wrap-distance-bottom:0;mso-position-horizontal:absolute;mso-position-horizontal-relative:text;mso-position-vertical:absolute;mso-position-vertical-relative:text;mso-width-percent:0;mso-height-percent:0;mso-width-relative:page;mso-height-relative:page" from="0,1.45pt" to="451.8pt,1.45pt" o:gfxdata="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" strokecolor="#9bbb59 [3206]" strokeweight="4.5pt">
+            <v:line w14:anchorId="6FC8FE74" id="Line 1" o:spid="_x0000_s1026" style="position:absolute;z-index:251654144;visibility:visible;mso-wrap-style:square;mso-width-percent:0;mso-height-percent:0;mso-wrap-distance-left:9pt;mso-wrap-distance-top:0;mso-wrap-distance-right:9pt;mso-wrap-distance-bottom:0;mso-position-horizontal:absolute;mso-position-horizontal-relative:text;mso-position-vertical:absolute;mso-position-vertical-relative:text;mso-width-percent:0;mso-height-percent:0;mso-width-relative:page;mso-height-relative:page" from="0,1.45pt" to="451.8pt,1.45pt" o:gfxdata="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" strokecolor="#9bbb59 [3206]" strokeweight="4.5pt">
               <v:stroke linestyle="thickThin"/>
             </v:line>
           </w:pict>
@@ -24590,7 +24591,7 @@
         </mc:Choice>
         <mc:Fallback>
           <w:pict>
-            <v:line w14:anchorId="5A984442" id="Line 1" o:spid="_x0000_s1026" style="position:absolute;z-index:251655168;visibility:visible;mso-wrap-style:square;mso-width-percent:0;mso-height-percent:0;mso-wrap-distance-left:9pt;mso-wrap-distance-top:0;mso-wrap-distance-right:9pt;mso-wrap-distance-bottom:0;mso-position-horizontal:absolute;mso-position-horizontal-relative:text;mso-position-vertical:absolute;mso-position-vertical-relative:text;mso-width-percent:0;mso-height-percent:0;mso-width-relative:page;mso-height-relative:page" from="0,1.45pt" to="698.4pt,1.45pt" o:gfxdata="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" strokecolor="#9bbb59 [3206]" strokeweight="4.5pt">
+            <v:line w14:anchorId="06F864DB" id="Line 1" o:spid="_x0000_s1026" style="position:absolute;z-index:251655168;visibility:visible;mso-wrap-style:square;mso-width-percent:0;mso-height-percent:0;mso-wrap-distance-left:9pt;mso-wrap-distance-top:0;mso-wrap-distance-right:9pt;mso-wrap-distance-bottom:0;mso-position-horizontal:absolute;mso-position-horizontal-relative:text;mso-position-vertical:absolute;mso-position-vertical-relative:text;mso-width-percent:0;mso-height-percent:0;mso-width-relative:page;mso-height-relative:page" from="0,1.45pt" to="698.4pt,1.45pt" o:gfxdata="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" strokecolor="#9bbb59 [3206]" strokeweight="4.5pt">
               <v:stroke linestyle="thickThin"/>
             </v:line>
           </w:pict>
@@ -25091,7 +25092,7 @@
         </mc:Choice>
         <mc:Fallback>
           <w:pict>
-            <v:line w14:anchorId="1229FDB4" id="Line 1" o:spid="_x0000_s1026" style="position:absolute;z-index:251660288;visibility:visible;mso-wrap-style:square;mso-width-percent:0;mso-height-percent:0;mso-wrap-distance-left:9pt;mso-wrap-distance-top:0;mso-wrap-distance-right:9pt;mso-wrap-distance-bottom:0;mso-position-horizontal:absolute;mso-position-horizontal-relative:text;mso-position-vertical:absolute;mso-position-vertical-relative:text;mso-width-percent:0;mso-height-percent:0;mso-width-relative:page;mso-height-relative:page" from="0,1.45pt" to="698.4pt,1.45pt" o:gfxdata="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" strokecolor="#9bbb59 [3206]" strokeweight="4.5pt">
+            <v:line w14:anchorId="3A907E2E" id="Line 1" o:spid="_x0000_s1026" style="position:absolute;z-index:251660288;visibility:visible;mso-wrap-style:square;mso-width-percent:0;mso-height-percent:0;mso-wrap-distance-left:9pt;mso-wrap-distance-top:0;mso-wrap-distance-right:9pt;mso-wrap-distance-bottom:0;mso-position-horizontal:absolute;mso-position-horizontal-relative:text;mso-position-vertical:absolute;mso-position-vertical-relative:text;mso-width-percent:0;mso-height-percent:0;mso-width-relative:page;mso-height-relative:page" from="0,1.45pt" to="698.4pt,1.45pt" o:gfxdata="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" strokecolor="#9bbb59 [3206]" strokeweight="4.5pt">
               <v:stroke linestyle="thickThin"/>
             </v:line>
           </w:pict>
@@ -25587,7 +25588,7 @@
         </mc:Choice>
         <mc:Fallback>
           <w:pict>
-            <v:line w14:anchorId="6C436108" id="Line 1" o:spid="_x0000_s1026" style="position:absolute;z-index:251659264;visibility:visible;mso-wrap-style:square;mso-width-percent:0;mso-height-percent:0;mso-wrap-distance-left:9pt;mso-wrap-distance-top:0;mso-wrap-distance-right:9pt;mso-wrap-distance-bottom:0;mso-position-horizontal:absolute;mso-position-horizontal-relative:text;mso-position-vertical:absolute;mso-position-vertical-relative:text;mso-width-percent:0;mso-height-percent:0;mso-width-relative:page;mso-height-relative:page" from="0,6.75pt" to="451.8pt,6.75pt" o:gfxdata="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" strokecolor="#9bbb59 [3206]" strokeweight="4.5pt">
+            <v:line w14:anchorId="5D9B7293" id="Line 1" o:spid="_x0000_s1026" style="position:absolute;z-index:251659264;visibility:visible;mso-wrap-style:square;mso-width-percent:0;mso-height-percent:0;mso-wrap-distance-left:9pt;mso-wrap-distance-top:0;mso-wrap-distance-right:9pt;mso-wrap-distance-bottom:0;mso-position-horizontal:absolute;mso-position-horizontal-relative:text;mso-position-vertical:absolute;mso-position-vertical-relative:text;mso-width-percent:0;mso-height-percent:0;mso-width-relative:page;mso-height-relative:page" from="0,6.75pt" to="451.8pt,6.75pt" o:gfxdata="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" strokecolor="#9bbb59 [3206]" strokeweight="4.5pt">
               <v:stroke linestyle="thickThin"/>
             </v:line>
           </w:pict>

</xml_diff>